<commit_message>
minor changes to resume Word file
</commit_message>
<xml_diff>
--- a/src/components/Resume/RReedy_Resume_3-22.docx
+++ b/src/components/Resume/RReedy_Resume_3-22.docx
@@ -159,15 +159,7 @@
           <w:szCs w:val="24"/>
         </w:rPr>
         <w:tab/>
-        <w:t>Full stack develop</w:t>
-      </w:r>
-      <w:r>
-        <w:rPr>
-          <w:rFonts w:ascii="Times New Roman" w:eastAsia="Times New Roman" w:hAnsi="Times New Roman" w:cs="Times New Roman"/>
-          <w:sz w:val="24"/>
-          <w:szCs w:val="24"/>
-        </w:rPr>
-        <w:t>er with an affinity for back-end work. Recognized for skills in problem solving, debugging, and attention to detail. Fundamental understanding of a variety of relevant tools and programs, and eager to develop that understanding into mastery.</w:t>
+        <w:t>Full stack developer with an affinity for back-end work. Recognized for skills in problem solving, debugging, and attention to detail. Fundamental understanding of a variety of relevant tools and programs, and eager to develop that understanding into mastery.</w:t>
       </w:r>
     </w:p>
     <w:p>
@@ -202,17 +194,7 @@
           <w:szCs w:val="24"/>
           <w:u w:val="single"/>
         </w:rPr>
-        <w:t>Technical Ski</w:t>
-      </w:r>
-      <w:r>
-        <w:rPr>
-          <w:rFonts w:ascii="Times New Roman" w:eastAsia="Times New Roman" w:hAnsi="Times New Roman" w:cs="Times New Roman"/>
-          <w:b/>
-          <w:sz w:val="24"/>
-          <w:szCs w:val="24"/>
-          <w:u w:val="single"/>
-        </w:rPr>
-        <w:t>lls</w:t>
+        <w:t>Technical Skills</w:t>
       </w:r>
     </w:p>
     <w:p>
@@ -250,7 +232,7 @@
           <w:sz w:val="24"/>
           <w:szCs w:val="24"/>
         </w:rPr>
-        <w:t xml:space="preserve">·     Back-End: Node.js, Express.js, MySQL, </w:t>
+        <w:t xml:space="preserve">·     Back-End: Node, Express, MySQL, </w:t>
       </w:r>
       <w:proofErr w:type="spellStart"/>
       <w:r>
@@ -287,15 +269,7 @@
           <w:sz w:val="24"/>
           <w:szCs w:val="24"/>
         </w:rPr>
-        <w:t xml:space="preserve">·    </w:t>
-      </w:r>
-      <w:r>
-        <w:rPr>
-          <w:rFonts w:ascii="Times New Roman" w:eastAsia="Times New Roman" w:hAnsi="Times New Roman" w:cs="Times New Roman"/>
-          <w:sz w:val="24"/>
-          <w:szCs w:val="24"/>
-        </w:rPr>
-        <w:t xml:space="preserve"> Concepts: APIs, REST, MVC, JSON</w:t>
+        <w:t>·     Concepts: APIs, REST, MVC, JSON</w:t>
       </w:r>
     </w:p>
     <w:p>
@@ -316,15 +290,7 @@
           <w:sz w:val="24"/>
           <w:szCs w:val="24"/>
         </w:rPr>
-        <w:t xml:space="preserve">·    </w:t>
-      </w:r>
-      <w:r>
-        <w:rPr>
-          <w:rFonts w:ascii="Times New Roman" w:eastAsia="Times New Roman" w:hAnsi="Times New Roman" w:cs="Times New Roman"/>
-          <w:sz w:val="24"/>
-          <w:szCs w:val="24"/>
-        </w:rPr>
-        <w:t xml:space="preserve"> Tools: Git, </w:t>
+        <w:t xml:space="preserve">·     Tools: Git, </w:t>
       </w:r>
       <w:proofErr w:type="spellStart"/>
       <w:r>
@@ -490,13 +456,7 @@
         <w:rPr>
           <w:rFonts w:ascii="Arial" w:eastAsia="Arial" w:hAnsi="Arial" w:cs="Arial"/>
         </w:rPr>
-        <w:t>an</w:t>
-      </w:r>
-      <w:r>
-        <w:rPr>
-          <w:rFonts w:ascii="Arial" w:eastAsia="Arial" w:hAnsi="Arial" w:cs="Arial"/>
-        </w:rPr>
-        <w:t>d</w:t>
+        <w:t>and</w:t>
       </w:r>
       <w:proofErr w:type="gramEnd"/>
       <w:r>
@@ -550,13 +510,7 @@
         <w:rPr>
           <w:rFonts w:ascii="Arial" w:eastAsia="Arial" w:hAnsi="Arial" w:cs="Arial"/>
         </w:rPr>
-        <w:t>Tools: CSS, HT</w:t>
-      </w:r>
-      <w:r>
-        <w:rPr>
-          <w:rFonts w:ascii="Arial" w:eastAsia="Arial" w:hAnsi="Arial" w:cs="Arial"/>
-        </w:rPr>
-        <w:t xml:space="preserve">ML, JavaScript, React, Express.js, Node.js, MongoDB, </w:t>
+        <w:t xml:space="preserve">Tools: CSS, HTML, JavaScript, React, Express, Node, MongoDB, </w:t>
       </w:r>
       <w:proofErr w:type="spellStart"/>
       <w:r>
@@ -675,13 +629,7 @@
         <w:rPr>
           <w:rFonts w:ascii="Arial" w:eastAsia="Arial" w:hAnsi="Arial" w:cs="Arial"/>
         </w:rPr>
-        <w:t xml:space="preserve">Contributed by arranging and updating database schema and seeds, altering teammate-created models and my seeds </w:t>
-      </w:r>
-      <w:r>
-        <w:rPr>
-          <w:rFonts w:ascii="Arial" w:eastAsia="Arial" w:hAnsi="Arial" w:cs="Arial"/>
-        </w:rPr>
-        <w:t xml:space="preserve">to match changes made to schema, refactoring teammates’ handlebars files to aid readability, and programmed security to ensure users wouldn’t access </w:t>
+        <w:t xml:space="preserve">Contributed by arranging and updating database schema and seeds, altering teammate-created models and my seeds to match changes made to schema, refactoring teammates’ handlebars files to aid readability, and programmed security to ensure users wouldn’t access </w:t>
       </w:r>
       <w:proofErr w:type="spellStart"/>
       <w:r>
@@ -718,7 +666,7 @@
         <w:rPr>
           <w:rFonts w:ascii="Arial" w:eastAsia="Arial" w:hAnsi="Arial" w:cs="Arial"/>
         </w:rPr>
-        <w:t xml:space="preserve">Tools: CSS, HTML, JavaScript, Express.js, Node.js, MySQL, </w:t>
+        <w:t xml:space="preserve">Tools: CSS, HTML, JavaScript, Express, Node, MySQL, </w:t>
       </w:r>
       <w:proofErr w:type="spellStart"/>
       <w:r>
@@ -732,13 +680,7 @@
         <w:rPr>
           <w:rFonts w:ascii="Arial" w:eastAsia="Arial" w:hAnsi="Arial" w:cs="Arial"/>
         </w:rPr>
-        <w:t>, Handleb</w:t>
-      </w:r>
-      <w:r>
-        <w:rPr>
-          <w:rFonts w:ascii="Arial" w:eastAsia="Arial" w:hAnsi="Arial" w:cs="Arial"/>
-        </w:rPr>
-        <w:t xml:space="preserve">ars, </w:t>
+        <w:t xml:space="preserve">, Handlebars, </w:t>
       </w:r>
       <w:proofErr w:type="spellStart"/>
       <w:r>
@@ -748,6 +690,15 @@
         <w:t>Bcrypt</w:t>
       </w:r>
       <w:proofErr w:type="spellEnd"/>
+    </w:p>
+    <w:p>
+      <w:pPr>
+        <w:spacing w:after="0" w:line="276" w:lineRule="auto"/>
+        <w:ind w:left="360"/>
+        <w:rPr>
+          <w:rFonts w:ascii="Arial" w:eastAsia="Arial" w:hAnsi="Arial" w:cs="Arial"/>
+        </w:rPr>
+      </w:pPr>
     </w:p>
     <w:p>
       <w:pPr>
@@ -892,15 +843,7 @@
           <w:sz w:val="24"/>
           <w:szCs w:val="24"/>
         </w:rPr>
-        <w:t>·     Recognized often for quality, error f</w:t>
-      </w:r>
-      <w:r>
-        <w:rPr>
-          <w:rFonts w:ascii="Times New Roman" w:eastAsia="Times New Roman" w:hAnsi="Times New Roman" w:cs="Times New Roman"/>
-          <w:sz w:val="24"/>
-          <w:szCs w:val="24"/>
-        </w:rPr>
-        <w:t>ree work</w:t>
+        <w:t>·     Recognized often for quality, error free work</w:t>
       </w:r>
     </w:p>
     <w:p>
@@ -998,15 +941,7 @@
           <w:sz w:val="24"/>
           <w:szCs w:val="24"/>
         </w:rPr>
-        <w:t>·     Ranked among the</w:t>
-      </w:r>
-      <w:r>
-        <w:rPr>
-          <w:rFonts w:ascii="Times New Roman" w:eastAsia="Times New Roman" w:hAnsi="Times New Roman" w:cs="Times New Roman"/>
-          <w:sz w:val="24"/>
-          <w:szCs w:val="24"/>
-        </w:rPr>
-        <w:t xml:space="preserve"> best performers in rewards conversion at a rate of 18%, exceeding the company average of 11%</w:t>
+        <w:t>·     Ranked among the best performers in rewards conversion at a rate of 18%, exceeding the company average of 11%</w:t>
       </w:r>
     </w:p>
     <w:p>
@@ -1130,15 +1065,7 @@
           <w:sz w:val="24"/>
           <w:szCs w:val="24"/>
         </w:rPr>
-        <w:t xml:space="preserve">·     A 24-week intensive program focused on gaining technical programming skills in </w:t>
-      </w:r>
-      <w:r>
-        <w:rPr>
-          <w:rFonts w:ascii="Times New Roman" w:eastAsia="Times New Roman" w:hAnsi="Times New Roman" w:cs="Times New Roman"/>
-          <w:sz w:val="24"/>
-          <w:szCs w:val="24"/>
-        </w:rPr>
-        <w:t>HTML5, CSS3, JavaScript, jQuery, Bootstrap, MySQL, MongoDB, Express, React and other fundamentals for full stack development</w:t>
+        <w:t>·     A 24-week intensive program focused on gaining technical programming skills in HTML5, CSS3, JavaScript, jQuery, Bootstrap, MySQL, MongoDB, Express, React and other fundamentals for full stack development</w:t>
       </w:r>
     </w:p>
     <w:p>

</xml_diff>